<commit_message>
Add new datasets for Online Retail analysis and update Assignment 4 report
</commit_message>
<xml_diff>
--- a/Assignment4/Assignment_4_Report.docx
+++ b/Assignment4/Assignment_4_Report.docx
@@ -511,7 +511,21 @@
         <w:rPr>
           <w:rFonts w:ascii="Times New Roman" w:hAnsi="Times New Roman" w:cs="Times New Roman"/>
         </w:rPr>
-        <w:t>The initial exploratory data analysis (EDA) revealed that the dataset contains 82 entries with no missing values across its five columns. The '</w:t>
+        <w:t xml:space="preserve">The initial exploratory data analysis (EDA) revealed that the dataset contains 82 entries with no missing </w:t>
+      </w:r>
+      <w:proofErr w:type="gramStart"/>
+      <w:r>
+        <w:rPr>
+          <w:rFonts w:ascii="Times New Roman" w:hAnsi="Times New Roman" w:cs="Times New Roman"/>
+        </w:rPr>
+        <w:t>values</w:t>
+      </w:r>
+      <w:proofErr w:type="gramEnd"/>
+      <w:r>
+        <w:rPr>
+          <w:rFonts w:ascii="Times New Roman" w:hAnsi="Times New Roman" w:cs="Times New Roman"/>
+        </w:rPr>
+        <w:t xml:space="preserve"> across its five columns. The '</w:t>
       </w:r>
       <w:proofErr w:type="spellStart"/>
       <w:r>
@@ -572,13 +586,12 @@
       <w:r>
         <w:rPr>
           <w:rFonts w:ascii="Times New Roman" w:hAnsi="Times New Roman" w:cs="Times New Roman"/>
-          <w:noProof/>
         </w:rPr>
         <w:drawing>
-          <wp:inline distT="0" distB="0" distL="0" distR="0" wp14:anchorId="49F1094D" wp14:editId="6CA88B17">
-            <wp:extent cx="3421380" cy="2376152"/>
-            <wp:effectExtent l="0" t="0" r="7620" b="5715"/>
-            <wp:docPr id="1685694417" name="Рисунок 1"/>
+          <wp:inline distT="0" distB="0" distL="0" distR="0" wp14:anchorId="551593A5" wp14:editId="75794C8C">
+            <wp:extent cx="3139712" cy="3490262"/>
+            <wp:effectExtent l="0" t="0" r="3810" b="0"/>
+            <wp:docPr id="1348220772" name="Рисунок 1" descr="Изображение выглядит как текст, снимок экрана, Шрифт, меню&#10;&#10;Автоматически созданное описание"/>
             <wp:cNvGraphicFramePr>
               <a:graphicFrameLocks xmlns:a="http://schemas.openxmlformats.org/drawingml/2006/main" noChangeAspect="1"/>
             </wp:cNvGraphicFramePr>
@@ -586,7 +599,7 @@
               <a:graphicData uri="http://schemas.openxmlformats.org/drawingml/2006/picture">
                 <pic:pic xmlns:pic="http://schemas.openxmlformats.org/drawingml/2006/picture">
                   <pic:nvPicPr>
-                    <pic:cNvPr id="1685694417" name=""/>
+                    <pic:cNvPr id="1348220772" name="Рисунок 1" descr="Изображение выглядит как текст, снимок экрана, Шрифт, меню&#10;&#10;Автоматически созданное описание"/>
                     <pic:cNvPicPr/>
                   </pic:nvPicPr>
                   <pic:blipFill>
@@ -598,7 +611,7 @@
                   <pic:spPr>
                     <a:xfrm>
                       <a:off x="0" y="0"/>
-                      <a:ext cx="3426922" cy="2380001"/>
+                      <a:ext cx="3139712" cy="3490262"/>
                     </a:xfrm>
                     <a:prstGeom prst="rect">
                       <a:avLst/>
@@ -655,15 +668,13 @@
       </w:pPr>
       <w:r>
         <w:rPr>
-          <w:rFonts w:ascii="Times New Roman" w:hAnsi="Times New Roman" w:cs="Times New Roman"/>
           <w:noProof/>
         </w:rPr>
-        <w:lastRenderedPageBreak/>
         <w:drawing>
-          <wp:inline distT="0" distB="0" distL="0" distR="0" wp14:anchorId="398A784C" wp14:editId="50EE95A5">
-            <wp:extent cx="5486400" cy="1406525"/>
-            <wp:effectExtent l="0" t="0" r="0" b="3175"/>
-            <wp:docPr id="1835995426" name="Рисунок 1" descr="Изображение выглядит как текст, снимок экрана, Шрифт&#10;&#10;Автоматически созданное описание"/>
+          <wp:inline distT="0" distB="0" distL="0" distR="0" wp14:anchorId="34D83CC2" wp14:editId="4A954223">
+            <wp:extent cx="5486400" cy="1120140"/>
+            <wp:effectExtent l="0" t="0" r="0" b="3810"/>
+            <wp:docPr id="1591698744" name="Рисунок 1" descr="Изображение выглядит как текст, снимок экрана, Шрифт, линия&#10;&#10;Автоматически созданное описание"/>
             <wp:cNvGraphicFramePr>
               <a:graphicFrameLocks xmlns:a="http://schemas.openxmlformats.org/drawingml/2006/main" noChangeAspect="1"/>
             </wp:cNvGraphicFramePr>
@@ -671,7 +682,7 @@
               <a:graphicData uri="http://schemas.openxmlformats.org/drawingml/2006/picture">
                 <pic:pic xmlns:pic="http://schemas.openxmlformats.org/drawingml/2006/picture">
                   <pic:nvPicPr>
-                    <pic:cNvPr id="1835995426" name="Рисунок 1" descr="Изображение выглядит как текст, снимок экрана, Шрифт&#10;&#10;Автоматически созданное описание"/>
+                    <pic:cNvPr id="1591698744" name="Рисунок 1" descr="Изображение выглядит как текст, снимок экрана, Шрифт, линия&#10;&#10;Автоматически созданное описание"/>
                     <pic:cNvPicPr/>
                   </pic:nvPicPr>
                   <pic:blipFill>
@@ -683,7 +694,7 @@
                   <pic:spPr>
                     <a:xfrm>
                       <a:off x="0" y="0"/>
-                      <a:ext cx="5486400" cy="1406525"/>
+                      <a:ext cx="5486400" cy="1120140"/>
                     </a:xfrm>
                     <a:prstGeom prst="rect">
                       <a:avLst/>
@@ -695,21 +706,77 @@
           </wp:inline>
         </w:drawing>
       </w:r>
-      <w:r>
+    </w:p>
+    <w:p>
+      <w:pPr>
+        <w:pStyle w:val="21"/>
+        <w:jc w:val="both"/>
+        <w:rPr>
+          <w:rFonts w:ascii="Times New Roman" w:hAnsi="Times New Roman" w:cs="Times New Roman"/>
+        </w:rPr>
+      </w:pPr>
+      <w:r>
+        <w:rPr>
+          <w:rFonts w:ascii="Times New Roman" w:hAnsi="Times New Roman" w:cs="Times New Roman"/>
+        </w:rPr>
+        <w:t>2.3 Anomaly Detection Techniques</w:t>
+      </w:r>
+    </w:p>
+    <w:p>
+      <w:pPr>
+        <w:jc w:val="both"/>
         <w:rPr>
           <w:noProof/>
         </w:rPr>
+      </w:pPr>
+      <w:r>
+        <w:rPr>
+          <w:rFonts w:ascii="Times New Roman" w:hAnsi="Times New Roman" w:cs="Times New Roman"/>
+        </w:rPr>
+        <w:t>1. Statistical Method: Z-score was used to identify data points beyond a certain threshold.</w:t>
+      </w:r>
+      <w:r>
+        <w:rPr>
+          <w:noProof/>
+        </w:rPr>
         <w:t xml:space="preserve"> </w:t>
       </w:r>
       <w:r>
         <w:rPr>
+          <w:rFonts w:ascii="Times New Roman" w:hAnsi="Times New Roman" w:cs="Times New Roman"/>
+        </w:rPr>
+        <w:br/>
+        <w:t xml:space="preserve">2. Machine Learning Method: Isolation Forest was implemented to detect anomalies based on </w:t>
+      </w:r>
+      <w:r>
+        <w:rPr>
+          <w:rFonts w:ascii="Times New Roman" w:hAnsi="Times New Roman" w:cs="Times New Roman"/>
+        </w:rPr>
+        <w:lastRenderedPageBreak/>
+        <w:t>data isolation.</w:t>
+      </w:r>
+      <w:r>
+        <w:rPr>
           <w:noProof/>
         </w:rPr>
+        <w:t xml:space="preserve"> </w:t>
+      </w:r>
+      <w:r>
+        <w:rPr>
+          <w:rFonts w:ascii="Times New Roman" w:hAnsi="Times New Roman" w:cs="Times New Roman"/>
+        </w:rPr>
+        <w:br/>
+      </w:r>
+      <w:r>
+        <w:rPr>
+          <w:rFonts w:ascii="Times New Roman" w:hAnsi="Times New Roman" w:cs="Times New Roman"/>
+          <w:noProof/>
+        </w:rPr>
         <w:drawing>
-          <wp:inline distT="0" distB="0" distL="0" distR="0" wp14:anchorId="0C468AAD" wp14:editId="465DB20E">
-            <wp:extent cx="5486400" cy="2688590"/>
+          <wp:inline distT="0" distB="0" distL="0" distR="0" wp14:anchorId="0ED6E31A" wp14:editId="6CBE964F">
+            <wp:extent cx="5486400" cy="2330450"/>
             <wp:effectExtent l="0" t="0" r="0" b="0"/>
-            <wp:docPr id="663839430" name="Рисунок 1" descr="Изображение выглядит как текст, снимок экрана, Шрифт&#10;&#10;Автоматически созданное описание"/>
+            <wp:docPr id="50760862" name="Рисунок 1" descr="Изображение выглядит как текст, линия, График, снимок экрана&#10;&#10;Автоматически созданное описание"/>
             <wp:cNvGraphicFramePr>
               <a:graphicFrameLocks xmlns:a="http://schemas.openxmlformats.org/drawingml/2006/main" noChangeAspect="1"/>
             </wp:cNvGraphicFramePr>
@@ -717,7 +784,7 @@
               <a:graphicData uri="http://schemas.openxmlformats.org/drawingml/2006/picture">
                 <pic:pic xmlns:pic="http://schemas.openxmlformats.org/drawingml/2006/picture">
                   <pic:nvPicPr>
-                    <pic:cNvPr id="663839430" name="Рисунок 1" descr="Изображение выглядит как текст, снимок экрана, Шрифт&#10;&#10;Автоматически созданное описание"/>
+                    <pic:cNvPr id="50760862" name="Рисунок 1" descr="Изображение выглядит как текст, линия, График, снимок экрана&#10;&#10;Автоматически созданное описание"/>
                     <pic:cNvPicPr/>
                   </pic:nvPicPr>
                   <pic:blipFill>
@@ -729,7 +796,7 @@
                   <pic:spPr>
                     <a:xfrm>
                       <a:off x="0" y="0"/>
-                      <a:ext cx="5486400" cy="2688590"/>
+                      <a:ext cx="5486400" cy="2330450"/>
                     </a:xfrm>
                     <a:prstGeom prst="rect">
                       <a:avLst/>
@@ -744,6 +811,52 @@
     </w:p>
     <w:p>
       <w:pPr>
+        <w:jc w:val="both"/>
+        <w:rPr>
+          <w:rFonts w:ascii="Times New Roman" w:hAnsi="Times New Roman" w:cs="Times New Roman"/>
+        </w:rPr>
+      </w:pPr>
+      <w:r>
+        <w:rPr>
+          <w:rFonts w:ascii="Times New Roman" w:hAnsi="Times New Roman" w:cs="Times New Roman"/>
+        </w:rPr>
+        <w:t>Three anomaly detection methods were applied to the normalized '</w:t>
+      </w:r>
+      <w:proofErr w:type="spellStart"/>
+      <w:r>
+        <w:rPr>
+          <w:rFonts w:ascii="Times New Roman" w:hAnsi="Times New Roman" w:cs="Times New Roman"/>
+        </w:rPr>
+        <w:t>num_values</w:t>
+      </w:r>
+      <w:proofErr w:type="spellEnd"/>
+      <w:r>
+        <w:rPr>
+          <w:rFonts w:ascii="Times New Roman" w:hAnsi="Times New Roman" w:cs="Times New Roman"/>
+        </w:rPr>
+        <w:t>' column: Z-score, Isolation Forest, and One-Class SVM. The Z-score method identified anomalies based on a threshold of 3 standard deviations, while the Isolation Forest and One-Class SVM methods used contamination and nu parameters respectively to detect outliers. The results were visualized, showing the distribution of detected anomalies for each method, highlighting the effectiveness and differences in the anomalies identified by each approach.</w:t>
+      </w:r>
+    </w:p>
+    <w:p>
+      <w:pPr>
+        <w:rPr>
+          <w:rFonts w:ascii="Times New Roman" w:eastAsiaTheme="majorEastAsia" w:hAnsi="Times New Roman" w:cs="Times New Roman"/>
+          <w:b/>
+          <w:bCs/>
+          <w:color w:val="4F81BD" w:themeColor="accent1"/>
+          <w:sz w:val="26"/>
+          <w:szCs w:val="26"/>
+        </w:rPr>
+      </w:pPr>
+      <w:r>
+        <w:rPr>
+          <w:rFonts w:ascii="Times New Roman" w:hAnsi="Times New Roman" w:cs="Times New Roman"/>
+        </w:rPr>
+        <w:br w:type="page"/>
+      </w:r>
+    </w:p>
+    <w:p>
+      <w:pPr>
         <w:pStyle w:val="21"/>
         <w:jc w:val="both"/>
         <w:rPr>
@@ -754,37 +867,59 @@
         <w:rPr>
           <w:rFonts w:ascii="Times New Roman" w:hAnsi="Times New Roman" w:cs="Times New Roman"/>
         </w:rPr>
-        <w:t>2.3 Anomaly Detection Techniques</w:t>
+        <w:lastRenderedPageBreak/>
+        <w:t>2.4 Model Evaluation</w:t>
       </w:r>
     </w:p>
     <w:p>
       <w:pPr>
         <w:jc w:val="both"/>
         <w:rPr>
+          <w:rFonts w:ascii="Times New Roman" w:hAnsi="Times New Roman" w:cs="Times New Roman"/>
+        </w:rPr>
+      </w:pPr>
+      <w:r>
+        <w:rPr>
+          <w:rFonts w:ascii="Times New Roman" w:hAnsi="Times New Roman" w:cs="Times New Roman"/>
+        </w:rPr>
+        <w:t>Models were evaluated using metrics such as precision, recall, and F1-score. Confusion matrices and ROC curves provided visual insights into performance.</w:t>
+      </w:r>
+      <w:r>
+        <w:rPr>
+          <w:rFonts w:ascii="Times New Roman" w:hAnsi="Times New Roman" w:cs="Times New Roman"/>
+        </w:rPr>
+        <w:t xml:space="preserve"> </w:t>
+      </w:r>
+      <w:r>
+        <w:rPr>
+          <w:rFonts w:ascii="Times New Roman" w:hAnsi="Times New Roman" w:cs="Times New Roman"/>
+        </w:rPr>
+        <w:t>The performance of the Isolation Forest and One-Class SVM models was evaluated using precision, recall, and F1-score metrics on a test set. The Isolation Forest achieved a precision of 0.67, recall of 0.80, and F1-score of 0.73, while the One-Class SVM achieved a precision of 0.60, recall of 0.75, and F1-score of 0.67. Confusion matrices and ROC curves were plotted to visualize the models' performance, with the Isolation Forest showing a slightly higher AUC compared to the One-Class SVM, indicating better overall performance in detecting anomalies.</w:t>
+      </w:r>
+    </w:p>
+    <w:p>
+      <w:pPr>
+        <w:jc w:val="both"/>
+        <w:rPr>
+          <w:rFonts w:ascii="Times New Roman" w:hAnsi="Times New Roman" w:cs="Times New Roman"/>
+        </w:rPr>
+      </w:pPr>
+      <w:r>
+        <w:rPr>
           <w:noProof/>
         </w:rPr>
-      </w:pPr>
-      <w:r>
-        <w:rPr>
-          <w:rFonts w:ascii="Times New Roman" w:hAnsi="Times New Roman" w:cs="Times New Roman"/>
-        </w:rPr>
-        <w:t>1. Statistical Method: Z-score was used to identify data points beyond a certain threshold.</w:t>
-      </w:r>
-      <w:r>
-        <w:rPr>
+        <w:t xml:space="preserve"> </w:t>
+      </w:r>
+      <w:r>
+        <w:rPr>
+          <w:rFonts w:ascii="Times New Roman" w:hAnsi="Times New Roman" w:cs="Times New Roman"/>
           <w:noProof/>
         </w:rPr>
-        <w:t xml:space="preserve"> </w:t>
-      </w:r>
-      <w:r>
-        <w:rPr>
-          <w:rFonts w:ascii="Times New Roman" w:hAnsi="Times New Roman" w:cs="Times New Roman"/>
-        </w:rPr>
         <w:drawing>
-          <wp:inline distT="0" distB="0" distL="0" distR="0" wp14:anchorId="2F0E4CF9" wp14:editId="0948B7B9">
-            <wp:extent cx="4961050" cy="678239"/>
-            <wp:effectExtent l="0" t="0" r="0" b="7620"/>
-            <wp:docPr id="1754180477" name="Рисунок 1" descr="Изображение выглядит как текст, Шрифт, снимок экрана, линия&#10;&#10;Автоматически созданное описание"/>
+          <wp:inline distT="0" distB="0" distL="0" distR="0" wp14:anchorId="3265D25E" wp14:editId="15062ED7">
+            <wp:extent cx="4838699" cy="472440"/>
+            <wp:effectExtent l="0" t="0" r="635" b="3810"/>
+            <wp:docPr id="1381548000" name="Рисунок 1"/>
             <wp:cNvGraphicFramePr>
               <a:graphicFrameLocks xmlns:a="http://schemas.openxmlformats.org/drawingml/2006/main" noChangeAspect="1"/>
             </wp:cNvGraphicFramePr>
@@ -792,7 +927,7 @@
               <a:graphicData uri="http://schemas.openxmlformats.org/drawingml/2006/picture">
                 <pic:pic xmlns:pic="http://schemas.openxmlformats.org/drawingml/2006/picture">
                   <pic:nvPicPr>
-                    <pic:cNvPr id="1754180477" name="Рисунок 1" descr="Изображение выглядит как текст, Шрифт, снимок экрана, линия&#10;&#10;Автоматически созданное описание"/>
+                    <pic:cNvPr id="1381548000" name=""/>
                     <pic:cNvPicPr/>
                   </pic:nvPicPr>
                   <pic:blipFill>
@@ -804,7 +939,7 @@
                   <pic:spPr>
                     <a:xfrm>
                       <a:off x="0" y="0"/>
-                      <a:ext cx="4961050" cy="678239"/>
+                      <a:ext cx="4840754" cy="472641"/>
                     </a:xfrm>
                     <a:prstGeom prst="rect">
                       <a:avLst/>
@@ -818,26 +953,13 @@
       </w:r>
       <w:r>
         <w:rPr>
-          <w:rFonts w:ascii="Times New Roman" w:hAnsi="Times New Roman" w:cs="Times New Roman"/>
-        </w:rPr>
-        <w:br/>
-        <w:t>2. Machine Learning Method: Isolation Forest was implemented to detect anomalies based on data isolation.</w:t>
-      </w:r>
-      <w:r>
-        <w:rPr>
           <w:noProof/>
         </w:rPr>
-        <w:t xml:space="preserve"> </w:t>
-      </w:r>
-      <w:r>
-        <w:rPr>
-          <w:rFonts w:ascii="Times New Roman" w:hAnsi="Times New Roman" w:cs="Times New Roman"/>
-        </w:rPr>
         <w:drawing>
-          <wp:inline distT="0" distB="0" distL="0" distR="0" wp14:anchorId="62EE1959" wp14:editId="07DCF7BB">
-            <wp:extent cx="5486400" cy="840105"/>
+          <wp:inline distT="0" distB="0" distL="0" distR="0" wp14:anchorId="6AB6BC97" wp14:editId="5FD56E38">
+            <wp:extent cx="5486400" cy="2325370"/>
             <wp:effectExtent l="0" t="0" r="0" b="0"/>
-            <wp:docPr id="1668149163" name="Рисунок 1" descr="Изображение выглядит как снимок экрана, текст, Шрифт&#10;&#10;Автоматически созданное описание"/>
+            <wp:docPr id="784109400" name="Рисунок 1" descr="Изображение выглядит как текст, снимок экрана, диаграмма, Прямоугольник&#10;&#10;Автоматически созданное описание"/>
             <wp:cNvGraphicFramePr>
               <a:graphicFrameLocks xmlns:a="http://schemas.openxmlformats.org/drawingml/2006/main" noChangeAspect="1"/>
             </wp:cNvGraphicFramePr>
@@ -845,7 +967,7 @@
               <a:graphicData uri="http://schemas.openxmlformats.org/drawingml/2006/picture">
                 <pic:pic xmlns:pic="http://schemas.openxmlformats.org/drawingml/2006/picture">
                   <pic:nvPicPr>
-                    <pic:cNvPr id="1668149163" name="Рисунок 1" descr="Изображение выглядит как снимок экрана, текст, Шрифт&#10;&#10;Автоматически созданное описание"/>
+                    <pic:cNvPr id="784109400" name="Рисунок 1" descr="Изображение выглядит как текст, снимок экрана, диаграмма, Прямоугольник&#10;&#10;Автоматически созданное описание"/>
                     <pic:cNvPicPr/>
                   </pic:nvPicPr>
                   <pic:blipFill>
@@ -857,7 +979,7 @@
                   <pic:spPr>
                     <a:xfrm>
                       <a:off x="0" y="0"/>
-                      <a:ext cx="5486400" cy="840105"/>
+                      <a:ext cx="5486400" cy="2325370"/>
                     </a:xfrm>
                     <a:prstGeom prst="rect">
                       <a:avLst/>
@@ -873,12 +995,11 @@
         <w:rPr>
           <w:noProof/>
         </w:rPr>
-        <w:lastRenderedPageBreak/>
         <w:drawing>
-          <wp:inline distT="0" distB="0" distL="0" distR="0" wp14:anchorId="2C7C1939" wp14:editId="54A47780">
-            <wp:extent cx="5486400" cy="882015"/>
-            <wp:effectExtent l="0" t="0" r="0" b="0"/>
-            <wp:docPr id="1854479245" name="Рисунок 1" descr="Изображение выглядит как текст, снимок экрана, Шрифт&#10;&#10;Автоматически созданное описание"/>
+          <wp:inline distT="0" distB="0" distL="0" distR="0" wp14:anchorId="7A570DE0" wp14:editId="7C60663D">
+            <wp:extent cx="5486400" cy="3502025"/>
+            <wp:effectExtent l="0" t="0" r="0" b="3175"/>
+            <wp:docPr id="196571716" name="Рисунок 1" descr="Изображение выглядит как линия, текст, снимок экрана, График&#10;&#10;Автоматически созданное описание"/>
             <wp:cNvGraphicFramePr>
               <a:graphicFrameLocks xmlns:a="http://schemas.openxmlformats.org/drawingml/2006/main" noChangeAspect="1"/>
             </wp:cNvGraphicFramePr>
@@ -886,7 +1007,7 @@
               <a:graphicData uri="http://schemas.openxmlformats.org/drawingml/2006/picture">
                 <pic:pic xmlns:pic="http://schemas.openxmlformats.org/drawingml/2006/picture">
                   <pic:nvPicPr>
-                    <pic:cNvPr id="1854479245" name="Рисунок 1" descr="Изображение выглядит как текст, снимок экрана, Шрифт&#10;&#10;Автоматически созданное описание"/>
+                    <pic:cNvPr id="196571716" name="Рисунок 1" descr="Изображение выглядит как линия, текст, снимок экрана, График&#10;&#10;Автоматически созданное описание"/>
                     <pic:cNvPicPr/>
                   </pic:nvPicPr>
                   <pic:blipFill>
@@ -898,7 +1019,7 @@
                   <pic:spPr>
                     <a:xfrm>
                       <a:off x="0" y="0"/>
-                      <a:ext cx="5486400" cy="882015"/>
+                      <a:ext cx="5486400" cy="3502025"/>
                     </a:xfrm>
                     <a:prstGeom prst="rect">
                       <a:avLst/>
@@ -910,21 +1031,71 @@
           </wp:inline>
         </w:drawing>
       </w:r>
-      <w:r>
-        <w:rPr>
-          <w:rFonts w:ascii="Times New Roman" w:hAnsi="Times New Roman" w:cs="Times New Roman"/>
-        </w:rPr>
-        <w:br/>
-      </w:r>
-      <w:r>
-        <w:rPr>
-          <w:rFonts w:ascii="Times New Roman" w:hAnsi="Times New Roman" w:cs="Times New Roman"/>
+    </w:p>
+    <w:p>
+      <w:pPr>
+        <w:rPr>
+          <w:rFonts w:ascii="Times New Roman" w:eastAsiaTheme="majorEastAsia" w:hAnsi="Times New Roman" w:cs="Times New Roman"/>
+          <w:b/>
+          <w:bCs/>
+          <w:color w:val="4F81BD" w:themeColor="accent1"/>
+          <w:sz w:val="26"/>
+          <w:szCs w:val="26"/>
+        </w:rPr>
+      </w:pPr>
+      <w:r>
+        <w:rPr>
+          <w:rFonts w:ascii="Times New Roman" w:hAnsi="Times New Roman" w:cs="Times New Roman"/>
+        </w:rPr>
+        <w:lastRenderedPageBreak/>
+        <w:br w:type="page"/>
+      </w:r>
+    </w:p>
+    <w:p>
+      <w:pPr>
+        <w:pStyle w:val="21"/>
+        <w:jc w:val="both"/>
+        <w:rPr>
+          <w:rFonts w:ascii="Times New Roman" w:hAnsi="Times New Roman" w:cs="Times New Roman"/>
+        </w:rPr>
+      </w:pPr>
+      <w:r>
+        <w:rPr>
+          <w:rFonts w:ascii="Times New Roman" w:hAnsi="Times New Roman" w:cs="Times New Roman"/>
+        </w:rPr>
+        <w:lastRenderedPageBreak/>
+        <w:t>2.5 Visualization and Results</w:t>
+      </w:r>
+    </w:p>
+    <w:p>
+      <w:pPr>
+        <w:jc w:val="both"/>
+        <w:rPr>
+          <w:rFonts w:ascii="Times New Roman" w:hAnsi="Times New Roman" w:cs="Times New Roman"/>
+        </w:rPr>
+      </w:pPr>
+      <w:r>
+        <w:rPr>
+          <w:rFonts w:ascii="Times New Roman" w:hAnsi="Times New Roman" w:cs="Times New Roman"/>
+        </w:rPr>
+        <w:t>Anomalies were visualized against normal data points using scatter plots. Distribution plots highlighted detected outliers. Statistical methods identified fewer anomalies compared to machine learning approaches.</w:t>
+      </w:r>
+      <w:r>
+        <w:rPr>
+          <w:noProof/>
+        </w:rPr>
+        <w:t xml:space="preserve"> </w:t>
+      </w:r>
+      <w:r>
+        <w:rPr>
+          <w:rFonts w:ascii="Times New Roman" w:hAnsi="Times New Roman" w:cs="Times New Roman"/>
+          <w:noProof/>
         </w:rPr>
         <w:drawing>
-          <wp:inline distT="0" distB="0" distL="0" distR="0" wp14:anchorId="440103FA" wp14:editId="21BB6D4E">
+          <wp:inline distT="0" distB="0" distL="0" distR="0" wp14:anchorId="50EAEB9C" wp14:editId="266A01E8">
             <wp:extent cx="5486400" cy="2330450"/>
             <wp:effectExtent l="0" t="0" r="0" b="0"/>
-            <wp:docPr id="1196537953" name="Рисунок 1"/>
+            <wp:docPr id="1373886486" name="Рисунок 1"/>
             <wp:cNvGraphicFramePr>
               <a:graphicFrameLocks xmlns:a="http://schemas.openxmlformats.org/drawingml/2006/main" noChangeAspect="1"/>
             </wp:cNvGraphicFramePr>
@@ -932,7 +1103,7 @@
               <a:graphicData uri="http://schemas.openxmlformats.org/drawingml/2006/picture">
                 <pic:pic xmlns:pic="http://schemas.openxmlformats.org/drawingml/2006/picture">
                   <pic:nvPicPr>
-                    <pic:cNvPr id="1196537953" name=""/>
+                    <pic:cNvPr id="1373886486" name=""/>
                     <pic:cNvPicPr/>
                   </pic:nvPicPr>
                   <pic:blipFill>
@@ -968,323 +1139,6 @@
         <w:rPr>
           <w:rFonts w:ascii="Times New Roman" w:hAnsi="Times New Roman" w:cs="Times New Roman"/>
         </w:rPr>
-        <w:t>Three anomaly detection methods were applied to the normalized '</w:t>
-      </w:r>
-      <w:proofErr w:type="spellStart"/>
-      <w:r>
-        <w:rPr>
-          <w:rFonts w:ascii="Times New Roman" w:hAnsi="Times New Roman" w:cs="Times New Roman"/>
-        </w:rPr>
-        <w:t>num_values</w:t>
-      </w:r>
-      <w:proofErr w:type="spellEnd"/>
-      <w:r>
-        <w:rPr>
-          <w:rFonts w:ascii="Times New Roman" w:hAnsi="Times New Roman" w:cs="Times New Roman"/>
-        </w:rPr>
-        <w:t>' column: Z-score, Isolation Forest, and One-Class SVM. The Z-score method identified anomalies based on a threshold of 3 standard deviations, while the Isolation Forest and One-Class SVM methods used contamination and nu parameters respectively to detect outliers. The results were visualized, showing the distribution of detected anomalies for each method, highlighting the effectiveness and differences in the anomalies identified by each approach.</w:t>
-      </w:r>
-    </w:p>
-    <w:p>
-      <w:pPr>
-        <w:rPr>
-          <w:rFonts w:ascii="Times New Roman" w:eastAsiaTheme="majorEastAsia" w:hAnsi="Times New Roman" w:cs="Times New Roman"/>
-          <w:b/>
-          <w:bCs/>
-          <w:color w:val="4F81BD" w:themeColor="accent1"/>
-          <w:sz w:val="26"/>
-          <w:szCs w:val="26"/>
-        </w:rPr>
-      </w:pPr>
-      <w:r>
-        <w:rPr>
-          <w:rFonts w:ascii="Times New Roman" w:hAnsi="Times New Roman" w:cs="Times New Roman"/>
-        </w:rPr>
-        <w:br w:type="page"/>
-      </w:r>
-    </w:p>
-    <w:p>
-      <w:pPr>
-        <w:pStyle w:val="21"/>
-        <w:jc w:val="both"/>
-        <w:rPr>
-          <w:rFonts w:ascii="Times New Roman" w:hAnsi="Times New Roman" w:cs="Times New Roman"/>
-        </w:rPr>
-      </w:pPr>
-      <w:r>
-        <w:rPr>
-          <w:rFonts w:ascii="Times New Roman" w:hAnsi="Times New Roman" w:cs="Times New Roman"/>
-        </w:rPr>
-        <w:lastRenderedPageBreak/>
-        <w:t>2.4 Model Evaluation</w:t>
-      </w:r>
-    </w:p>
-    <w:p>
-      <w:pPr>
-        <w:jc w:val="both"/>
-        <w:rPr>
-          <w:rFonts w:ascii="Times New Roman" w:hAnsi="Times New Roman" w:cs="Times New Roman"/>
-        </w:rPr>
-      </w:pPr>
-      <w:r>
-        <w:rPr>
-          <w:rFonts w:ascii="Times New Roman" w:hAnsi="Times New Roman" w:cs="Times New Roman"/>
-        </w:rPr>
-        <w:t>Models were evaluated using metrics such as precision, recall, and F1-score. Confusion matrices and ROC curves provided visual insights into performance.</w:t>
-      </w:r>
-      <w:r>
-        <w:rPr>
-          <w:rFonts w:ascii="Times New Roman" w:hAnsi="Times New Roman" w:cs="Times New Roman"/>
-        </w:rPr>
-        <w:t xml:space="preserve"> </w:t>
-      </w:r>
-      <w:r>
-        <w:rPr>
-          <w:rFonts w:ascii="Times New Roman" w:hAnsi="Times New Roman" w:cs="Times New Roman"/>
-        </w:rPr>
-        <w:t>The performance of the Isolation Forest and One-Class SVM models was evaluated using precision, recall, and F1-score metrics on a test set. The Isolation Forest achieved a precision of 0.67, recall of 0.80, and F1-score of 0.73, while the One-Class SVM achieved a precision of 0.60, recall of 0.75, and F1-score of 0.67. Confusion matrices and ROC curves were plotted to visualize the models' performance, with the Isolation Forest showing a slightly higher AUC compared to the One-Class SVM, indicating better overall performance in detecting anomalies.</w:t>
-      </w:r>
-    </w:p>
-    <w:p>
-      <w:pPr>
-        <w:jc w:val="both"/>
-        <w:rPr>
-          <w:rFonts w:ascii="Times New Roman" w:hAnsi="Times New Roman" w:cs="Times New Roman"/>
-        </w:rPr>
-      </w:pPr>
-      <w:r>
-        <w:rPr>
-          <w:noProof/>
-        </w:rPr>
-        <w:t xml:space="preserve"> </w:t>
-      </w:r>
-      <w:r>
-        <w:rPr>
-          <w:rFonts w:ascii="Times New Roman" w:hAnsi="Times New Roman" w:cs="Times New Roman"/>
-        </w:rPr>
-        <w:drawing>
-          <wp:inline distT="0" distB="0" distL="0" distR="0" wp14:anchorId="3265D25E" wp14:editId="15062ED7">
-            <wp:extent cx="4838699" cy="472440"/>
-            <wp:effectExtent l="0" t="0" r="635" b="3810"/>
-            <wp:docPr id="1381548000" name="Рисунок 1"/>
-            <wp:cNvGraphicFramePr>
-              <a:graphicFrameLocks xmlns:a="http://schemas.openxmlformats.org/drawingml/2006/main" noChangeAspect="1"/>
-            </wp:cNvGraphicFramePr>
-            <a:graphic xmlns:a="http://schemas.openxmlformats.org/drawingml/2006/main">
-              <a:graphicData uri="http://schemas.openxmlformats.org/drawingml/2006/picture">
-                <pic:pic xmlns:pic="http://schemas.openxmlformats.org/drawingml/2006/picture">
-                  <pic:nvPicPr>
-                    <pic:cNvPr id="1381548000" name=""/>
-                    <pic:cNvPicPr/>
-                  </pic:nvPicPr>
-                  <pic:blipFill>
-                    <a:blip r:embed="rId13"/>
-                    <a:stretch>
-                      <a:fillRect/>
-                    </a:stretch>
-                  </pic:blipFill>
-                  <pic:spPr>
-                    <a:xfrm>
-                      <a:off x="0" y="0"/>
-                      <a:ext cx="4840754" cy="472641"/>
-                    </a:xfrm>
-                    <a:prstGeom prst="rect">
-                      <a:avLst/>
-                    </a:prstGeom>
-                  </pic:spPr>
-                </pic:pic>
-              </a:graphicData>
-            </a:graphic>
-          </wp:inline>
-        </w:drawing>
-      </w:r>
-      <w:r>
-        <w:rPr>
-          <w:noProof/>
-        </w:rPr>
-        <w:drawing>
-          <wp:inline distT="0" distB="0" distL="0" distR="0" wp14:anchorId="717EF2E3" wp14:editId="3EF29571">
-            <wp:extent cx="5486400" cy="2297430"/>
-            <wp:effectExtent l="0" t="0" r="0" b="7620"/>
-            <wp:docPr id="1868795817" name="Рисунок 1" descr="Изображение выглядит как текст, снимок экрана, диаграмма, Прямоугольник&#10;&#10;Автоматически созданное описание"/>
-            <wp:cNvGraphicFramePr>
-              <a:graphicFrameLocks xmlns:a="http://schemas.openxmlformats.org/drawingml/2006/main" noChangeAspect="1"/>
-            </wp:cNvGraphicFramePr>
-            <a:graphic xmlns:a="http://schemas.openxmlformats.org/drawingml/2006/main">
-              <a:graphicData uri="http://schemas.openxmlformats.org/drawingml/2006/picture">
-                <pic:pic xmlns:pic="http://schemas.openxmlformats.org/drawingml/2006/picture">
-                  <pic:nvPicPr>
-                    <pic:cNvPr id="1868795817" name="Рисунок 1" descr="Изображение выглядит как текст, снимок экрана, диаграмма, Прямоугольник&#10;&#10;Автоматически созданное описание"/>
-                    <pic:cNvPicPr/>
-                  </pic:nvPicPr>
-                  <pic:blipFill>
-                    <a:blip r:embed="rId14"/>
-                    <a:stretch>
-                      <a:fillRect/>
-                    </a:stretch>
-                  </pic:blipFill>
-                  <pic:spPr>
-                    <a:xfrm>
-                      <a:off x="0" y="0"/>
-                      <a:ext cx="5486400" cy="2297430"/>
-                    </a:xfrm>
-                    <a:prstGeom prst="rect">
-                      <a:avLst/>
-                    </a:prstGeom>
-                  </pic:spPr>
-                </pic:pic>
-              </a:graphicData>
-            </a:graphic>
-          </wp:inline>
-        </w:drawing>
-      </w:r>
-      <w:r>
-        <w:rPr>
-          <w:noProof/>
-        </w:rPr>
-        <w:drawing>
-          <wp:inline distT="0" distB="0" distL="0" distR="0" wp14:anchorId="35683BCE" wp14:editId="0E49FF76">
-            <wp:extent cx="5486400" cy="3502025"/>
-            <wp:effectExtent l="0" t="0" r="6350" b="0"/>
-            <wp:docPr id="213013981" name="Рисунок 1" descr="Изображение выглядит как текст, линия, снимок экрана, График"/>
-            <wp:cNvGraphicFramePr>
-              <a:graphicFrameLocks xmlns:a="http://schemas.openxmlformats.org/drawingml/2006/main" noChangeAspect="1"/>
-            </wp:cNvGraphicFramePr>
-            <a:graphic xmlns:a="http://schemas.openxmlformats.org/drawingml/2006/main">
-              <a:graphicData uri="http://schemas.openxmlformats.org/drawingml/2006/picture">
-                <pic:pic xmlns:pic="http://schemas.openxmlformats.org/drawingml/2006/picture">
-                  <pic:nvPicPr>
-                    <pic:cNvPr id="213013981" name="Рисунок 1" descr="Изображение выглядит как текст, линия, снимок экрана, График"/>
-                    <pic:cNvPicPr/>
-                  </pic:nvPicPr>
-                  <pic:blipFill>
-                    <a:blip r:embed="rId15"/>
-                    <a:stretch>
-                      <a:fillRect/>
-                    </a:stretch>
-                  </pic:blipFill>
-                  <pic:spPr>
-                    <a:xfrm>
-                      <a:off x="0" y="0"/>
-                      <a:ext cx="5486400" cy="3502025"/>
-                    </a:xfrm>
-                    <a:prstGeom prst="rect">
-                      <a:avLst/>
-                    </a:prstGeom>
-                  </pic:spPr>
-                </pic:pic>
-              </a:graphicData>
-            </a:graphic>
-          </wp:inline>
-        </w:drawing>
-      </w:r>
-    </w:p>
-    <w:p>
-      <w:pPr>
-        <w:rPr>
-          <w:rFonts w:ascii="Times New Roman" w:eastAsiaTheme="majorEastAsia" w:hAnsi="Times New Roman" w:cs="Times New Roman"/>
-          <w:b/>
-          <w:bCs/>
-          <w:color w:val="4F81BD" w:themeColor="accent1"/>
-          <w:sz w:val="26"/>
-          <w:szCs w:val="26"/>
-        </w:rPr>
-      </w:pPr>
-      <w:r>
-        <w:rPr>
-          <w:rFonts w:ascii="Times New Roman" w:hAnsi="Times New Roman" w:cs="Times New Roman"/>
-        </w:rPr>
-        <w:lastRenderedPageBreak/>
-        <w:br w:type="page"/>
-      </w:r>
-    </w:p>
-    <w:p>
-      <w:pPr>
-        <w:pStyle w:val="21"/>
-        <w:jc w:val="both"/>
-        <w:rPr>
-          <w:rFonts w:ascii="Times New Roman" w:hAnsi="Times New Roman" w:cs="Times New Roman"/>
-        </w:rPr>
-      </w:pPr>
-      <w:r>
-        <w:rPr>
-          <w:rFonts w:ascii="Times New Roman" w:hAnsi="Times New Roman" w:cs="Times New Roman"/>
-        </w:rPr>
-        <w:lastRenderedPageBreak/>
-        <w:t>2.5 Visualization and Results</w:t>
-      </w:r>
-    </w:p>
-    <w:p>
-      <w:pPr>
-        <w:jc w:val="both"/>
-        <w:rPr>
-          <w:rFonts w:ascii="Times New Roman" w:hAnsi="Times New Roman" w:cs="Times New Roman"/>
-        </w:rPr>
-      </w:pPr>
-      <w:r>
-        <w:rPr>
-          <w:rFonts w:ascii="Times New Roman" w:hAnsi="Times New Roman" w:cs="Times New Roman"/>
-        </w:rPr>
-        <w:t>Anomalies were visualized against normal data points using scatter plots. Distribution plots highlighted detected outliers. Statistical methods identified fewer anomalies compared to machine learning approaches.</w:t>
-      </w:r>
-      <w:r>
-        <w:rPr>
-          <w:noProof/>
-        </w:rPr>
-        <w:t xml:space="preserve"> </w:t>
-      </w:r>
-      <w:r>
-        <w:rPr>
-          <w:rFonts w:ascii="Times New Roman" w:hAnsi="Times New Roman" w:cs="Times New Roman"/>
-        </w:rPr>
-        <w:drawing>
-          <wp:inline distT="0" distB="0" distL="0" distR="0" wp14:anchorId="62AC6225" wp14:editId="4B933371">
-            <wp:extent cx="5486400" cy="2330450"/>
-            <wp:effectExtent l="0" t="0" r="0" b="0"/>
-            <wp:docPr id="1259258473" name="Рисунок 1"/>
-            <wp:cNvGraphicFramePr>
-              <a:graphicFrameLocks xmlns:a="http://schemas.openxmlformats.org/drawingml/2006/main" noChangeAspect="1"/>
-            </wp:cNvGraphicFramePr>
-            <a:graphic xmlns:a="http://schemas.openxmlformats.org/drawingml/2006/main">
-              <a:graphicData uri="http://schemas.openxmlformats.org/drawingml/2006/picture">
-                <pic:pic xmlns:pic="http://schemas.openxmlformats.org/drawingml/2006/picture">
-                  <pic:nvPicPr>
-                    <pic:cNvPr id="1259258473" name=""/>
-                    <pic:cNvPicPr/>
-                  </pic:nvPicPr>
-                  <pic:blipFill>
-                    <a:blip r:embed="rId16"/>
-                    <a:stretch>
-                      <a:fillRect/>
-                    </a:stretch>
-                  </pic:blipFill>
-                  <pic:spPr>
-                    <a:xfrm>
-                      <a:off x="0" y="0"/>
-                      <a:ext cx="5486400" cy="2330450"/>
-                    </a:xfrm>
-                    <a:prstGeom prst="rect">
-                      <a:avLst/>
-                    </a:prstGeom>
-                  </pic:spPr>
-                </pic:pic>
-              </a:graphicData>
-            </a:graphic>
-          </wp:inline>
-        </w:drawing>
-      </w:r>
-    </w:p>
-    <w:p>
-      <w:pPr>
-        <w:jc w:val="both"/>
-        <w:rPr>
-          <w:rFonts w:ascii="Times New Roman" w:hAnsi="Times New Roman" w:cs="Times New Roman"/>
-        </w:rPr>
-      </w:pPr>
-      <w:r>
-        <w:rPr>
-          <w:rFonts w:ascii="Times New Roman" w:hAnsi="Times New Roman" w:cs="Times New Roman"/>
-        </w:rPr>
         <w:t>Summary of Findings:</w:t>
       </w:r>
     </w:p>
@@ -1441,6 +1295,7 @@
       <w:r>
         <w:rPr>
           <w:rFonts w:ascii="Times New Roman" w:hAnsi="Times New Roman" w:cs="Times New Roman"/>
+          <w:noProof/>
         </w:rPr>
         <w:drawing>
           <wp:inline distT="0" distB="0" distL="0" distR="0" wp14:anchorId="0A236BEE" wp14:editId="0BF04F26">
@@ -1458,7 +1313,7 @@
                     <pic:cNvPicPr/>
                   </pic:nvPicPr>
                   <pic:blipFill>
-                    <a:blip r:embed="rId17"/>
+                    <a:blip r:embed="rId13"/>
                     <a:stretch>
                       <a:fillRect/>
                     </a:stretch>
@@ -1551,6 +1406,7 @@
       <w:r>
         <w:rPr>
           <w:rFonts w:ascii="Times New Roman" w:hAnsi="Times New Roman" w:cs="Times New Roman"/>
+          <w:noProof/>
         </w:rPr>
         <w:drawing>
           <wp:inline distT="0" distB="0" distL="0" distR="0" wp14:anchorId="38B3711D" wp14:editId="2C8C0CF2">
@@ -1568,7 +1424,7 @@
                     <pic:cNvPicPr/>
                   </pic:nvPicPr>
                   <pic:blipFill>
-                    <a:blip r:embed="rId18"/>
+                    <a:blip r:embed="rId14"/>
                     <a:stretch>
                       <a:fillRect/>
                     </a:stretch>
@@ -1614,7 +1470,7 @@
                     <pic:cNvPicPr/>
                   </pic:nvPicPr>
                   <pic:blipFill>
-                    <a:blip r:embed="rId19"/>
+                    <a:blip r:embed="rId15"/>
                     <a:stretch>
                       <a:fillRect/>
                     </a:stretch>
@@ -1713,6 +1569,7 @@
       <w:r>
         <w:rPr>
           <w:rFonts w:ascii="Times New Roman" w:hAnsi="Times New Roman" w:cs="Times New Roman"/>
+          <w:noProof/>
         </w:rPr>
         <w:drawing>
           <wp:inline distT="0" distB="0" distL="0" distR="0" wp14:anchorId="0E752D46" wp14:editId="201423E6">
@@ -1730,7 +1587,7 @@
                     <pic:cNvPicPr/>
                   </pic:nvPicPr>
                   <pic:blipFill>
-                    <a:blip r:embed="rId20"/>
+                    <a:blip r:embed="rId16"/>
                     <a:stretch>
                       <a:fillRect/>
                     </a:stretch>
@@ -1880,6 +1737,7 @@
       <w:r>
         <w:rPr>
           <w:rFonts w:ascii="Times New Roman" w:hAnsi="Times New Roman" w:cs="Times New Roman"/>
+          <w:noProof/>
         </w:rPr>
         <w:lastRenderedPageBreak/>
         <w:drawing>
@@ -1898,7 +1756,7 @@
                     <pic:cNvPicPr/>
                   </pic:nvPicPr>
                   <pic:blipFill>
-                    <a:blip r:embed="rId21"/>
+                    <a:blip r:embed="rId17"/>
                     <a:stretch>
                       <a:fillRect/>
                     </a:stretch>
@@ -1944,7 +1802,7 @@
                     <pic:cNvPicPr/>
                   </pic:nvPicPr>
                   <pic:blipFill>
-                    <a:blip r:embed="rId22"/>
+                    <a:blip r:embed="rId18"/>
                     <a:stretch>
                       <a:fillRect/>
                     </a:stretch>
@@ -1973,6 +1831,7 @@
       <w:r>
         <w:rPr>
           <w:rFonts w:ascii="Times New Roman" w:hAnsi="Times New Roman" w:cs="Times New Roman"/>
+          <w:noProof/>
         </w:rPr>
         <w:lastRenderedPageBreak/>
         <w:drawing>
@@ -1991,7 +1850,7 @@
                     <pic:cNvPicPr/>
                   </pic:nvPicPr>
                   <pic:blipFill>
-                    <a:blip r:embed="rId23"/>
+                    <a:blip r:embed="rId19"/>
                     <a:stretch>
                       <a:fillRect/>
                     </a:stretch>
@@ -2037,7 +1896,7 @@
                     <pic:cNvPicPr/>
                   </pic:nvPicPr>
                   <pic:blipFill>
-                    <a:blip r:embed="rId22"/>
+                    <a:blip r:embed="rId18"/>
                     <a:stretch>
                       <a:fillRect/>
                     </a:stretch>
@@ -2276,6 +2135,7 @@
       <w:r>
         <w:rPr>
           <w:rFonts w:ascii="Times New Roman" w:hAnsi="Times New Roman" w:cs="Times New Roman"/>
+          <w:noProof/>
         </w:rPr>
         <w:lastRenderedPageBreak/>
         <w:drawing>
@@ -2294,7 +2154,7 @@
                     <pic:cNvPicPr/>
                   </pic:nvPicPr>
                   <pic:blipFill>
-                    <a:blip r:embed="rId24"/>
+                    <a:blip r:embed="rId20"/>
                     <a:stretch>
                       <a:fillRect/>
                     </a:stretch>
@@ -2323,6 +2183,7 @@
       <w:r>
         <w:rPr>
           <w:rFonts w:ascii="Times New Roman" w:hAnsi="Times New Roman" w:cs="Times New Roman"/>
+          <w:noProof/>
         </w:rPr>
         <w:drawing>
           <wp:inline distT="0" distB="0" distL="0" distR="0" wp14:anchorId="40CFB24E" wp14:editId="7A485267">
@@ -2340,7 +2201,7 @@
                     <pic:cNvPicPr/>
                   </pic:nvPicPr>
                   <pic:blipFill>
-                    <a:blip r:embed="rId25"/>
+                    <a:blip r:embed="rId21"/>
                     <a:stretch>
                       <a:fillRect/>
                     </a:stretch>
@@ -2415,19 +2276,7 @@
         <w:rPr>
           <w:rFonts w:ascii="Times New Roman" w:hAnsi="Times New Roman" w:cs="Times New Roman"/>
         </w:rPr>
-        <w:t xml:space="preserve">Seasonal decomposition of the CO(GT) data revealed distinct </w:t>
-      </w:r>
-      <w:r>
-        <w:rPr>
-          <w:rFonts w:ascii="Times New Roman" w:hAnsi="Times New Roman" w:cs="Times New Roman"/>
-        </w:rPr>
-        <w:t>trends</w:t>
-      </w:r>
-      <w:r>
-        <w:rPr>
-          <w:rFonts w:ascii="Times New Roman" w:hAnsi="Times New Roman" w:cs="Times New Roman"/>
-        </w:rPr>
-        <w:t>, seasonal, and residual components, providing insights into the underlying structures of the data.</w:t>
+        <w:t>Seasonal decomposition of the CO(GT) data revealed distinct trends, seasonal, and residual components, providing insights into the underlying structures of the data.</w:t>
       </w:r>
     </w:p>
     <w:p>
@@ -3276,13 +3125,21 @@
         <w:rPr>
           <w:rFonts w:ascii="Times New Roman" w:hAnsi="Times New Roman" w:cs="Times New Roman"/>
         </w:rPr>
-        <w:t>This research focused on anomaly detection and time series forecasting using the NASA Anomaly Detection Dataset (SMAP &amp; MSL) and the Air Quality Data Set from UCI. For anomaly detection, methods like Z-score, Isolation Forest, and One-Class SVM were implemented, with Isolation Forest showing the best performance. For time series forecasting, ARIMA and Holt-Winters models were used, with ARIMA outperforming Holt-Winters in terms of lower MAE and RMSE. The study demonstrated the effectiveness of machine learning and statistical methods in detecting anomalies and forecasting time series data.</w:t>
-      </w:r>
-      <w:r>
-        <w:rPr>
-          <w:rFonts w:ascii="Times New Roman" w:hAnsi="Times New Roman" w:cs="Times New Roman"/>
-        </w:rPr>
-        <w:t xml:space="preserve"> </w:t>
+        <w:t xml:space="preserve">This research focused on anomaly detection and </w:t>
+      </w:r>
+      <w:proofErr w:type="gramStart"/>
+      <w:r>
+        <w:rPr>
+          <w:rFonts w:ascii="Times New Roman" w:hAnsi="Times New Roman" w:cs="Times New Roman"/>
+        </w:rPr>
+        <w:t>time series</w:t>
+      </w:r>
+      <w:proofErr w:type="gramEnd"/>
+      <w:r>
+        <w:rPr>
+          <w:rFonts w:ascii="Times New Roman" w:hAnsi="Times New Roman" w:cs="Times New Roman"/>
+        </w:rPr>
+        <w:t xml:space="preserve"> forecasting using the NASA Anomaly Detection Dataset (SMAP &amp; MSL) and the Air Quality Data Set from UCI. For anomaly detection, methods like Z-score, Isolation Forest, and One-Class SVM were implemented, with Isolation Forest showing the best performance. For time series forecasting, ARIMA and Holt-Winters models were used, with ARIMA outperforming Holt-Winters in terms of lower MAE and RMSE. The study demonstrated the effectiveness of machine learning and statistical methods in detecting anomalies and forecasting time series data. </w:t>
       </w:r>
     </w:p>
     <w:p>
@@ -3362,7 +3219,7 @@
           <w:u w:val="single"/>
         </w:rPr>
       </w:pPr>
-      <w:hyperlink r:id="rId26" w:history="1">
+      <w:hyperlink r:id="rId22" w:history="1">
         <w:r>
           <w:rPr>
             <w:rStyle w:val="aff8"/>
@@ -3385,7 +3242,7 @@
           <w:u w:val="single"/>
         </w:rPr>
       </w:pPr>
-      <w:hyperlink r:id="rId27" w:history="1">
+      <w:hyperlink r:id="rId23" w:history="1">
         <w:r>
           <w:rPr>
             <w:rStyle w:val="aff8"/>
@@ -3406,7 +3263,7 @@
           <w:rFonts w:ascii="Times New Roman" w:hAnsi="Times New Roman" w:cs="Times New Roman"/>
         </w:rPr>
       </w:pPr>
-      <w:hyperlink r:id="rId28" w:history="1">
+      <w:hyperlink r:id="rId24" w:history="1">
         <w:r>
           <w:rPr>
             <w:rStyle w:val="aff8"/>
@@ -3488,7 +3345,7 @@
                     <pic:cNvPicPr/>
                   </pic:nvPicPr>
                   <pic:blipFill>
-                    <a:blip r:embed="rId29"/>
+                    <a:blip r:embed="rId25"/>
                     <a:stretch>
                       <a:fillRect/>
                     </a:stretch>
@@ -3535,7 +3392,7 @@
                     <pic:cNvPicPr/>
                   </pic:nvPicPr>
                   <pic:blipFill>
-                    <a:blip r:embed="rId30"/>
+                    <a:blip r:embed="rId26"/>
                     <a:stretch>
                       <a:fillRect/>
                     </a:stretch>
@@ -3582,7 +3439,7 @@
                     <pic:cNvPicPr/>
                   </pic:nvPicPr>
                   <pic:blipFill>
-                    <a:blip r:embed="rId31"/>
+                    <a:blip r:embed="rId27"/>
                     <a:stretch>
                       <a:fillRect/>
                     </a:stretch>
@@ -3611,6 +3468,7 @@
       <w:r>
         <w:rPr>
           <w:rFonts w:ascii="Times New Roman" w:hAnsi="Times New Roman" w:cs="Times New Roman"/>
+          <w:noProof/>
         </w:rPr>
         <w:lastRenderedPageBreak/>
         <w:drawing>
@@ -3629,7 +3487,7 @@
                     <pic:cNvPicPr/>
                   </pic:nvPicPr>
                   <pic:blipFill>
-                    <a:blip r:embed="rId32"/>
+                    <a:blip r:embed="rId28"/>
                     <a:stretch>
                       <a:fillRect/>
                     </a:stretch>
@@ -3675,7 +3533,7 @@
                     <pic:cNvPicPr/>
                   </pic:nvPicPr>
                   <pic:blipFill>
-                    <a:blip r:embed="rId33"/>
+                    <a:blip r:embed="rId29"/>
                     <a:stretch>
                       <a:fillRect/>
                     </a:stretch>
@@ -5772,6 +5630,7 @@
   <w:style w:type="character" w:default="1" w:styleId="a2">
     <w:name w:val="Default Paragraph Font"/>
     <w:uiPriority w:val="1"/>
+    <w:semiHidden/>
     <w:unhideWhenUsed/>
   </w:style>
   <w:style w:type="table" w:default="1" w:styleId="a3">

</xml_diff>